<commit_message>
Just kill me now
</commit_message>
<xml_diff>
--- a/log.docx
+++ b/log.docx
@@ -121,6 +121,9 @@
     </w:p>
     <w:p>
       <w:r>
+        <w:rPr>
+          <w:noProof/>
+        </w:rPr>
         <w:drawing>
           <wp:inline distT="0" distB="0" distL="0" distR="0" wp14:anchorId="40C75248" wp14:editId="39AC7231">
             <wp:extent cx="2943636" cy="3067478"/>
@@ -160,6 +163,9 @@
     </w:p>
     <w:p>
       <w:r>
+        <w:rPr>
+          <w:noProof/>
+        </w:rPr>
         <w:lastRenderedPageBreak/>
         <w:drawing>
           <wp:inline distT="0" distB="0" distL="0" distR="0" wp14:anchorId="4F4B340D" wp14:editId="1318BC41">
@@ -201,10 +207,454 @@
     <w:p/>
     <w:p>
       <w:pPr>
-        <w:rPr>
-          <w:lang w:val="en-US"/>
-        </w:rPr>
-      </w:pPr>
+        <w:pStyle w:val="Heading1"/>
+        <w:rPr>
+          <w:lang w:val="en-US"/>
+        </w:rPr>
+      </w:pPr>
+      <w:r>
+        <w:rPr>
+          <w:lang w:val="en-US"/>
+        </w:rPr>
+        <w:t>5</w:t>
+      </w:r>
+      <w:r>
+        <w:rPr>
+          <w:vertAlign w:val="superscript"/>
+          <w:lang w:val="en-US"/>
+        </w:rPr>
+        <w:t>th</w:t>
+      </w:r>
+      <w:r>
+        <w:rPr>
+          <w:lang w:val="en-US"/>
+        </w:rPr>
+        <w:t xml:space="preserve"> May</w:t>
+      </w:r>
+    </w:p>
+    <w:p>
+      <w:pPr>
+        <w:rPr>
+          <w:lang w:val="en-US"/>
+        </w:rPr>
+      </w:pPr>
+      <w:r>
+        <w:rPr>
+          <w:lang w:val="en-US"/>
+        </w:rPr>
+        <w:t xml:space="preserve">It’s time to get something done. New camera structure with lockon features. This allows me to move the camera around the scene without always having it locked to a certain object at a fixed distance. </w:t>
+      </w:r>
+      <w:r>
+        <w:rPr>
+          <w:lang w:val="en-US"/>
+        </w:rPr>
+        <w:br/>
+        <w:t>Observe the camera structure below.</w:t>
+      </w:r>
+    </w:p>
+    <w:p>
+      <w:pPr>
+        <w:rPr>
+          <w:lang w:val="en-US"/>
+        </w:rPr>
+      </w:pPr>
+      <w:r>
+        <w:rPr>
+          <w:noProof/>
+          <w:lang w:val="en-US"/>
+        </w:rPr>
+        <w:drawing>
+          <wp:anchor distT="0" distB="0" distL="114300" distR="114300" simplePos="0" relativeHeight="251658240" behindDoc="0" locked="0" layoutInCell="1" allowOverlap="1" wp14:anchorId="765C9520" wp14:editId="5890B742">
+            <wp:simplePos x="0" y="0"/>
+            <wp:positionH relativeFrom="column">
+              <wp:posOffset>0</wp:posOffset>
+            </wp:positionH>
+            <wp:positionV relativeFrom="paragraph">
+              <wp:posOffset>-3717</wp:posOffset>
+            </wp:positionV>
+            <wp:extent cx="2944536" cy="1594134"/>
+            <wp:effectExtent l="0" t="0" r="8255" b="6350"/>
+            <wp:wrapSquare wrapText="bothSides"/>
+            <wp:docPr id="567537571" name="Picture 1"/>
+            <wp:cNvGraphicFramePr>
+              <a:graphicFrameLocks xmlns:a="http://schemas.openxmlformats.org/drawingml/2006/main" noChangeAspect="1"/>
+            </wp:cNvGraphicFramePr>
+            <a:graphic xmlns:a="http://schemas.openxmlformats.org/drawingml/2006/main">
+              <a:graphicData uri="http://schemas.openxmlformats.org/drawingml/2006/picture">
+                <pic:pic xmlns:pic="http://schemas.openxmlformats.org/drawingml/2006/picture">
+                  <pic:nvPicPr>
+                    <pic:cNvPr id="567537571" name=""/>
+                    <pic:cNvPicPr/>
+                  </pic:nvPicPr>
+                  <pic:blipFill>
+                    <a:blip r:embed="rId7">
+                      <a:extLst>
+                        <a:ext uri="{28A0092B-C50C-407E-A947-70E740481C1C}">
+                          <a14:useLocalDpi xmlns:a14="http://schemas.microsoft.com/office/drawing/2010/main" val="0"/>
+                        </a:ext>
+                      </a:extLst>
+                    </a:blip>
+                    <a:stretch>
+                      <a:fillRect/>
+                    </a:stretch>
+                  </pic:blipFill>
+                  <pic:spPr>
+                    <a:xfrm>
+                      <a:off x="0" y="0"/>
+                      <a:ext cx="2944536" cy="1594134"/>
+                    </a:xfrm>
+                    <a:prstGeom prst="rect">
+                      <a:avLst/>
+                    </a:prstGeom>
+                  </pic:spPr>
+                </pic:pic>
+              </a:graphicData>
+            </a:graphic>
+          </wp:anchor>
+        </w:drawing>
+      </w:r>
+      <w:r>
+        <w:rPr>
+          <w:lang w:val="en-US"/>
+        </w:rPr>
+        <w:t>In the update function, depending on whether the camera is locked, a different update is called.</w:t>
+      </w:r>
+    </w:p>
+    <w:p>
+      <w:pPr>
+        <w:rPr>
+          <w:lang w:val="en-US"/>
+        </w:rPr>
+      </w:pPr>
+    </w:p>
+    <w:p>
+      <w:pPr>
+        <w:rPr>
+          <w:lang w:val="en-US"/>
+        </w:rPr>
+      </w:pPr>
+    </w:p>
+    <w:p>
+      <w:pPr>
+        <w:rPr>
+          <w:lang w:val="en-US"/>
+        </w:rPr>
+      </w:pPr>
+      <w:r>
+        <w:rPr>
+          <w:noProof/>
+          <w:lang w:val="en-US"/>
+        </w:rPr>
+        <w:drawing>
+          <wp:anchor distT="0" distB="0" distL="114300" distR="114300" simplePos="0" relativeHeight="251659264" behindDoc="0" locked="0" layoutInCell="1" allowOverlap="1" wp14:anchorId="4EF9FAB8" wp14:editId="7E49321B">
+            <wp:simplePos x="0" y="0"/>
+            <wp:positionH relativeFrom="margin">
+              <wp:align>left</wp:align>
+            </wp:positionH>
+            <wp:positionV relativeFrom="paragraph">
+              <wp:posOffset>459489</wp:posOffset>
+            </wp:positionV>
+            <wp:extent cx="3405930" cy="1422326"/>
+            <wp:effectExtent l="0" t="0" r="4445" b="6985"/>
+            <wp:wrapSquare wrapText="bothSides"/>
+            <wp:docPr id="1995950352" name="Picture 1"/>
+            <wp:cNvGraphicFramePr>
+              <a:graphicFrameLocks xmlns:a="http://schemas.openxmlformats.org/drawingml/2006/main" noChangeAspect="1"/>
+            </wp:cNvGraphicFramePr>
+            <a:graphic xmlns:a="http://schemas.openxmlformats.org/drawingml/2006/main">
+              <a:graphicData uri="http://schemas.openxmlformats.org/drawingml/2006/picture">
+                <pic:pic xmlns:pic="http://schemas.openxmlformats.org/drawingml/2006/picture">
+                  <pic:nvPicPr>
+                    <pic:cNvPr id="1995950352" name=""/>
+                    <pic:cNvPicPr/>
+                  </pic:nvPicPr>
+                  <pic:blipFill>
+                    <a:blip r:embed="rId8">
+                      <a:extLst>
+                        <a:ext uri="{28A0092B-C50C-407E-A947-70E740481C1C}">
+                          <a14:useLocalDpi xmlns:a14="http://schemas.microsoft.com/office/drawing/2010/main" val="0"/>
+                        </a:ext>
+                      </a:extLst>
+                    </a:blip>
+                    <a:stretch>
+                      <a:fillRect/>
+                    </a:stretch>
+                  </pic:blipFill>
+                  <pic:spPr>
+                    <a:xfrm>
+                      <a:off x="0" y="0"/>
+                      <a:ext cx="3405930" cy="1422326"/>
+                    </a:xfrm>
+                    <a:prstGeom prst="rect">
+                      <a:avLst/>
+                    </a:prstGeom>
+                  </pic:spPr>
+                </pic:pic>
+              </a:graphicData>
+            </a:graphic>
+          </wp:anchor>
+        </w:drawing>
+      </w:r>
+      <w:r>
+        <w:rPr>
+          <w:lang w:val="en-US"/>
+        </w:rPr>
+        <w:t>However, movement is still janky because the keys move the camera in relation to the world, not the direction that the camera is moving.</w:t>
+      </w:r>
+    </w:p>
+    <w:p>
+      <w:pPr>
+        <w:rPr>
+          <w:lang w:val="en-US"/>
+        </w:rPr>
+      </w:pPr>
+    </w:p>
+    <w:p>
+      <w:pPr>
+        <w:rPr>
+          <w:lang w:val="en-US"/>
+        </w:rPr>
+      </w:pPr>
+    </w:p>
+    <w:p>
+      <w:pPr>
+        <w:rPr>
+          <w:lang w:val="en-US"/>
+        </w:rPr>
+      </w:pPr>
+    </w:p>
+    <w:p>
+      <w:pPr>
+        <w:rPr>
+          <w:lang w:val="en-US"/>
+        </w:rPr>
+      </w:pPr>
+    </w:p>
+    <w:p>
+      <w:pPr>
+        <w:rPr>
+          <w:lang w:val="en-US"/>
+        </w:rPr>
+      </w:pPr>
+      <w:r>
+        <w:rPr>
+          <w:lang w:val="en-US"/>
+        </w:rPr>
+        <w:br/>
+      </w:r>
+    </w:p>
+    <w:p>
+      <w:pPr>
+        <w:rPr>
+          <w:lang w:val="en-US"/>
+        </w:rPr>
+      </w:pPr>
+      <w:r>
+        <w:rPr>
+          <w:lang w:val="en-US"/>
+        </w:rPr>
+        <w:lastRenderedPageBreak/>
+        <w:t>So I have devised a method to get the forward vector</w:t>
+      </w:r>
+    </w:p>
+    <w:p>
+      <w:pPr>
+        <w:rPr>
+          <w:lang w:val="en-US"/>
+        </w:rPr>
+      </w:pPr>
+      <w:r>
+        <w:rPr>
+          <w:lang w:val="en-US"/>
+        </w:rPr>
+        <w:drawing>
+          <wp:inline distT="0" distB="0" distL="0" distR="0" wp14:anchorId="17B8777A" wp14:editId="26D60C86">
+            <wp:extent cx="4442531" cy="2281805"/>
+            <wp:effectExtent l="0" t="0" r="0" b="4445"/>
+            <wp:docPr id="1798787114" name="Picture 1"/>
+            <wp:cNvGraphicFramePr>
+              <a:graphicFrameLocks xmlns:a="http://schemas.openxmlformats.org/drawingml/2006/main" noChangeAspect="1"/>
+            </wp:cNvGraphicFramePr>
+            <a:graphic xmlns:a="http://schemas.openxmlformats.org/drawingml/2006/main">
+              <a:graphicData uri="http://schemas.openxmlformats.org/drawingml/2006/picture">
+                <pic:pic xmlns:pic="http://schemas.openxmlformats.org/drawingml/2006/picture">
+                  <pic:nvPicPr>
+                    <pic:cNvPr id="1798787114" name=""/>
+                    <pic:cNvPicPr/>
+                  </pic:nvPicPr>
+                  <pic:blipFill>
+                    <a:blip r:embed="rId9"/>
+                    <a:stretch>
+                      <a:fillRect/>
+                    </a:stretch>
+                  </pic:blipFill>
+                  <pic:spPr>
+                    <a:xfrm>
+                      <a:off x="0" y="0"/>
+                      <a:ext cx="4453246" cy="2287309"/>
+                    </a:xfrm>
+                    <a:prstGeom prst="rect">
+                      <a:avLst/>
+                    </a:prstGeom>
+                  </pic:spPr>
+                </pic:pic>
+              </a:graphicData>
+            </a:graphic>
+          </wp:inline>
+        </w:drawing>
+      </w:r>
+      <w:r>
+        <w:rPr>
+          <w:lang w:val="en-US"/>
+        </w:rPr>
+        <w:br/>
+        <w:t>Which doesn’t work.</w:t>
+      </w:r>
+    </w:p>
+    <w:p>
+      <w:pPr>
+        <w:rPr>
+          <w:lang w:val="en-US"/>
+        </w:rPr>
+      </w:pPr>
+      <w:r>
+        <w:rPr>
+          <w:lang w:val="en-US"/>
+        </w:rPr>
+        <w:drawing>
+          <wp:inline distT="0" distB="0" distL="0" distR="0" wp14:anchorId="7F31CE76" wp14:editId="34CA9242">
+            <wp:extent cx="3791479" cy="2524477"/>
+            <wp:effectExtent l="0" t="0" r="0" b="9525"/>
+            <wp:docPr id="1344758461" name="Picture 1"/>
+            <wp:cNvGraphicFramePr>
+              <a:graphicFrameLocks xmlns:a="http://schemas.openxmlformats.org/drawingml/2006/main" noChangeAspect="1"/>
+            </wp:cNvGraphicFramePr>
+            <a:graphic xmlns:a="http://schemas.openxmlformats.org/drawingml/2006/main">
+              <a:graphicData uri="http://schemas.openxmlformats.org/drawingml/2006/picture">
+                <pic:pic xmlns:pic="http://schemas.openxmlformats.org/drawingml/2006/picture">
+                  <pic:nvPicPr>
+                    <pic:cNvPr id="1344758461" name=""/>
+                    <pic:cNvPicPr/>
+                  </pic:nvPicPr>
+                  <pic:blipFill>
+                    <a:blip r:embed="rId10"/>
+                    <a:stretch>
+                      <a:fillRect/>
+                    </a:stretch>
+                  </pic:blipFill>
+                  <pic:spPr>
+                    <a:xfrm>
+                      <a:off x="0" y="0"/>
+                      <a:ext cx="3791479" cy="2524477"/>
+                    </a:xfrm>
+                    <a:prstGeom prst="rect">
+                      <a:avLst/>
+                    </a:prstGeom>
+                  </pic:spPr>
+                </pic:pic>
+              </a:graphicData>
+            </a:graphic>
+          </wp:inline>
+        </w:drawing>
+      </w:r>
+    </w:p>
+    <w:p>
+      <w:pPr>
+        <w:rPr>
+          <w:lang w:val="en-US"/>
+        </w:rPr>
+      </w:pPr>
+      <w:r>
+        <w:rPr>
+          <w:lang w:val="en-US"/>
+        </w:rPr>
+        <w:t>So, at this point I’ve given up making the free camera and have decided to implement the helicopter. For now</w:t>
+      </w:r>
+      <w:r>
+        <w:rPr>
+          <w:lang w:val="en-US"/>
+        </w:rPr>
+        <w:t>,</w:t>
+      </w:r>
+      <w:r>
+        <w:rPr>
+          <w:lang w:val="en-US"/>
+        </w:rPr>
+        <w:t xml:space="preserve"> it’s just an off-white </w:t>
+      </w:r>
+      <w:r>
+        <w:rPr>
+          <w:lang w:val="en-US"/>
+        </w:rPr>
+        <w:t>cylinder. I can’t for the life of me get the fucking thing to work like what the hell is wrong it’s just trig fucking work</w:t>
+      </w:r>
+    </w:p>
+    <w:p>
+      <w:pPr>
+        <w:rPr>
+          <w:lang w:val="en-US"/>
+        </w:rPr>
+      </w:pPr>
+      <w:r>
+        <w:rPr>
+          <w:lang w:val="en-US"/>
+        </w:rPr>
+        <w:drawing>
+          <wp:inline distT="0" distB="0" distL="0" distR="0" wp14:anchorId="2EF05CF1" wp14:editId="3984543E">
+            <wp:extent cx="4127383" cy="2305591"/>
+            <wp:effectExtent l="0" t="0" r="6985" b="0"/>
+            <wp:docPr id="974650833" name="Picture 1"/>
+            <wp:cNvGraphicFramePr>
+              <a:graphicFrameLocks xmlns:a="http://schemas.openxmlformats.org/drawingml/2006/main" noChangeAspect="1"/>
+            </wp:cNvGraphicFramePr>
+            <a:graphic xmlns:a="http://schemas.openxmlformats.org/drawingml/2006/main">
+              <a:graphicData uri="http://schemas.openxmlformats.org/drawingml/2006/picture">
+                <pic:pic xmlns:pic="http://schemas.openxmlformats.org/drawingml/2006/picture">
+                  <pic:nvPicPr>
+                    <pic:cNvPr id="974650833" name=""/>
+                    <pic:cNvPicPr/>
+                  </pic:nvPicPr>
+                  <pic:blipFill>
+                    <a:blip r:embed="rId11"/>
+                    <a:stretch>
+                      <a:fillRect/>
+                    </a:stretch>
+                  </pic:blipFill>
+                  <pic:spPr>
+                    <a:xfrm>
+                      <a:off x="0" y="0"/>
+                      <a:ext cx="4132056" cy="2308202"/>
+                    </a:xfrm>
+                    <a:prstGeom prst="rect">
+                      <a:avLst/>
+                    </a:prstGeom>
+                  </pic:spPr>
+                </pic:pic>
+              </a:graphicData>
+            </a:graphic>
+          </wp:inline>
+        </w:drawing>
+      </w:r>
+      <w:r>
+        <w:rPr>
+          <w:lang w:val="en-US"/>
+        </w:rPr>
+        <w:br/>
+        <w:t xml:space="preserve">So the solution was to actually add not subtract the movement vectors. This is because funny things </w:t>
+      </w:r>
+      <w:r>
+        <w:rPr>
+          <w:lang w:val="en-US"/>
+        </w:rPr>
+        <w:lastRenderedPageBreak/>
+        <w:t>happen when negatives are subtracted from each other.</w:t>
+      </w:r>
+      <w:r>
+        <w:rPr>
+          <w:lang w:val="en-US"/>
+        </w:rPr>
+        <w:t xml:space="preserve"> Using trial and error I have completed the movement of the teapot. That’s enough headache for today.</w:t>
+      </w:r>
     </w:p>
     <w:sectPr>
       <w:pgSz w:w="11906" w:h="16838"/>

</xml_diff>

<commit_message>
got materials working, borked missile
</commit_message>
<xml_diff>
--- a/log.docx
+++ b/log.docx
@@ -1197,6 +1197,7 @@
       </w:pPr>
       <w:r>
         <w:rPr>
+          <w:noProof/>
           <w:lang w:val="en-US"/>
         </w:rPr>
         <w:drawing>
@@ -1264,6 +1265,7 @@
       </w:pPr>
       <w:r>
         <w:rPr>
+          <w:noProof/>
           <w:lang w:val="en-US"/>
         </w:rPr>
         <w:lastRenderedPageBreak/>
@@ -1325,6 +1327,7 @@
       </w:pPr>
       <w:r>
         <w:rPr>
+          <w:noProof/>
           <w:lang w:val="en-US"/>
         </w:rPr>
         <w:drawing>
@@ -1362,6 +1365,802 @@
             </a:graphic>
           </wp:inline>
         </w:drawing>
+      </w:r>
+    </w:p>
+    <w:p>
+      <w:pPr>
+        <w:pStyle w:val="Heading1"/>
+        <w:rPr>
+          <w:lang w:val="en-US"/>
+        </w:rPr>
+      </w:pPr>
+      <w:r>
+        <w:rPr>
+          <w:lang w:val="en-US"/>
+        </w:rPr>
+        <w:t>21</w:t>
+      </w:r>
+      <w:r>
+        <w:rPr>
+          <w:vertAlign w:val="superscript"/>
+          <w:lang w:val="en-US"/>
+        </w:rPr>
+        <w:t>st</w:t>
+      </w:r>
+      <w:r>
+        <w:rPr>
+          <w:lang w:val="en-US"/>
+        </w:rPr>
+        <w:t xml:space="preserve"> May</w:t>
+      </w:r>
+    </w:p>
+    <w:p>
+      <w:pPr>
+        <w:rPr>
+          <w:lang w:val="en-US"/>
+        </w:rPr>
+      </w:pPr>
+      <w:r>
+        <w:rPr>
+          <w:lang w:val="en-US"/>
+        </w:rPr>
+        <w:t xml:space="preserve">Ground is now a grid of quads inside a display list. Lighting also working. Ground is causing significant issues on lower end hardware. However, even on university computers which are running </w:t>
+      </w:r>
+      <w:r>
+        <w:rPr>
+          <w:lang w:val="en-US"/>
+        </w:rPr>
+        <w:lastRenderedPageBreak/>
+        <w:t xml:space="preserve">NVIDIA RTX2060 SUPERs are struggling. My home pc, which is sporting an RTX 3060 is having no trouble at all. </w:t>
+      </w:r>
+    </w:p>
+    <w:p>
+      <w:pPr>
+        <w:rPr>
+          <w:lang w:val="en-US"/>
+        </w:rPr>
+      </w:pPr>
+      <w:r>
+        <w:rPr>
+          <w:lang w:val="en-US"/>
+        </w:rPr>
+        <w:drawing>
+          <wp:inline distT="0" distB="0" distL="0" distR="0" wp14:anchorId="3A960FB2" wp14:editId="0F9A2802">
+            <wp:extent cx="5731510" cy="3179445"/>
+            <wp:effectExtent l="0" t="0" r="2540" b="1905"/>
+            <wp:docPr id="2012563729" name="Picture 1"/>
+            <wp:cNvGraphicFramePr>
+              <a:graphicFrameLocks xmlns:a="http://schemas.openxmlformats.org/drawingml/2006/main" noChangeAspect="1"/>
+            </wp:cNvGraphicFramePr>
+            <a:graphic xmlns:a="http://schemas.openxmlformats.org/drawingml/2006/main">
+              <a:graphicData uri="http://schemas.openxmlformats.org/drawingml/2006/picture">
+                <pic:pic xmlns:pic="http://schemas.openxmlformats.org/drawingml/2006/picture">
+                  <pic:nvPicPr>
+                    <pic:cNvPr id="2012563729" name=""/>
+                    <pic:cNvPicPr/>
+                  </pic:nvPicPr>
+                  <pic:blipFill>
+                    <a:blip r:embed="rId23"/>
+                    <a:stretch>
+                      <a:fillRect/>
+                    </a:stretch>
+                  </pic:blipFill>
+                  <pic:spPr>
+                    <a:xfrm>
+                      <a:off x="0" y="0"/>
+                      <a:ext cx="5731510" cy="3179445"/>
+                    </a:xfrm>
+                    <a:prstGeom prst="rect">
+                      <a:avLst/>
+                    </a:prstGeom>
+                  </pic:spPr>
+                </pic:pic>
+              </a:graphicData>
+            </a:graphic>
+          </wp:inline>
+        </w:drawing>
+      </w:r>
+    </w:p>
+    <w:p>
+      <w:pPr>
+        <w:pStyle w:val="Heading2"/>
+        <w:rPr>
+          <w:lang w:val="en-US"/>
+        </w:rPr>
+      </w:pPr>
+      <w:r>
+        <w:rPr>
+          <w:lang w:val="en-US"/>
+        </w:rPr>
+        <w:t>Performance table</w:t>
+      </w:r>
+    </w:p>
+    <w:tbl>
+      <w:tblPr>
+        <w:tblStyle w:val="TableGrid"/>
+        <w:tblW w:w="0" w:type="auto"/>
+        <w:tblLook w:val="04A0" w:firstRow="1" w:lastRow="0" w:firstColumn="1" w:lastColumn="0" w:noHBand="0" w:noVBand="1"/>
+      </w:tblPr>
+      <w:tblGrid>
+        <w:gridCol w:w="1696"/>
+        <w:gridCol w:w="4314"/>
+        <w:gridCol w:w="3006"/>
+      </w:tblGrid>
+      <w:tr>
+        <w:tc>
+          <w:tcPr>
+            <w:tcW w:w="1696" w:type="dxa"/>
+          </w:tcPr>
+          <w:p>
+            <w:pPr>
+              <w:rPr>
+                <w:b/>
+                <w:bCs/>
+                <w:lang w:val="en-US"/>
+              </w:rPr>
+            </w:pPr>
+            <w:r>
+              <w:rPr>
+                <w:b/>
+                <w:bCs/>
+                <w:lang w:val="en-US"/>
+              </w:rPr>
+              <w:t>Name</w:t>
+            </w:r>
+          </w:p>
+        </w:tc>
+        <w:tc>
+          <w:tcPr>
+            <w:tcW w:w="4314" w:type="dxa"/>
+          </w:tcPr>
+          <w:p>
+            <w:pPr>
+              <w:rPr>
+                <w:b/>
+                <w:bCs/>
+                <w:lang w:val="en-US"/>
+              </w:rPr>
+            </w:pPr>
+            <w:r>
+              <w:rPr>
+                <w:b/>
+                <w:bCs/>
+                <w:lang w:val="en-US"/>
+              </w:rPr>
+              <w:t>Specs</w:t>
+            </w:r>
+          </w:p>
+        </w:tc>
+        <w:tc>
+          <w:tcPr>
+            <w:tcW w:w="3006" w:type="dxa"/>
+          </w:tcPr>
+          <w:p>
+            <w:pPr>
+              <w:rPr>
+                <w:b/>
+                <w:bCs/>
+                <w:lang w:val="en-US"/>
+              </w:rPr>
+            </w:pPr>
+            <w:r>
+              <w:rPr>
+                <w:b/>
+                <w:bCs/>
+                <w:lang w:val="en-US"/>
+              </w:rPr>
+              <w:t>Comment</w:t>
+            </w:r>
+          </w:p>
+        </w:tc>
+      </w:tr>
+      <w:tr>
+        <w:tc>
+          <w:tcPr>
+            <w:tcW w:w="1696" w:type="dxa"/>
+          </w:tcPr>
+          <w:p>
+            <w:pPr>
+              <w:rPr>
+                <w:lang w:val="en-US"/>
+              </w:rPr>
+            </w:pPr>
+            <w:r>
+              <w:rPr>
+                <w:lang w:val="en-US"/>
+              </w:rPr>
+              <w:t>Saggy</w:t>
+            </w:r>
+          </w:p>
+        </w:tc>
+        <w:tc>
+          <w:tcPr>
+            <w:tcW w:w="4314" w:type="dxa"/>
+          </w:tcPr>
+          <w:p>
+            <w:pPr>
+              <w:rPr>
+                <w:lang w:val="en-US"/>
+              </w:rPr>
+            </w:pPr>
+            <w:r>
+              <w:rPr>
+                <w:lang w:val="en-US"/>
+              </w:rPr>
+              <w:t>Ryzen 7 3800x, RTX 3060</w:t>
+            </w:r>
+          </w:p>
+        </w:tc>
+        <w:tc>
+          <w:tcPr>
+            <w:tcW w:w="3006" w:type="dxa"/>
+          </w:tcPr>
+          <w:p>
+            <w:pPr>
+              <w:rPr>
+                <w:lang w:val="en-US"/>
+              </w:rPr>
+            </w:pPr>
+            <w:r>
+              <w:rPr>
+                <w:lang w:val="en-US"/>
+              </w:rPr>
+              <w:t>Yeah, it runs</w:t>
+            </w:r>
+          </w:p>
+        </w:tc>
+      </w:tr>
+      <w:tr>
+        <w:tc>
+          <w:tcPr>
+            <w:tcW w:w="1696" w:type="dxa"/>
+          </w:tcPr>
+          <w:p>
+            <w:pPr>
+              <w:rPr>
+                <w:lang w:val="en-US"/>
+              </w:rPr>
+            </w:pPr>
+            <w:r>
+              <w:rPr>
+                <w:lang w:val="en-US"/>
+              </w:rPr>
+              <w:t>Alessandra</w:t>
+            </w:r>
+          </w:p>
+        </w:tc>
+        <w:tc>
+          <w:tcPr>
+            <w:tcW w:w="4314" w:type="dxa"/>
+          </w:tcPr>
+          <w:p>
+            <w:pPr>
+              <w:rPr>
+                <w:lang w:val="en-US"/>
+              </w:rPr>
+            </w:pPr>
+            <w:r>
+              <w:rPr>
+                <w:lang w:val="en-US"/>
+              </w:rPr>
+              <w:t>Intel i5-10210U, Intel UHD Graphics</w:t>
+            </w:r>
+          </w:p>
+        </w:tc>
+        <w:tc>
+          <w:tcPr>
+            <w:tcW w:w="3006" w:type="dxa"/>
+          </w:tcPr>
+          <w:p>
+            <w:pPr>
+              <w:rPr>
+                <w:lang w:val="en-US"/>
+              </w:rPr>
+            </w:pPr>
+            <w:r>
+              <w:rPr>
+                <w:lang w:val="en-US"/>
+              </w:rPr>
+              <w:t>It is running like shit</w:t>
+            </w:r>
+          </w:p>
+        </w:tc>
+      </w:tr>
+      <w:tr>
+        <w:tc>
+          <w:tcPr>
+            <w:tcW w:w="1696" w:type="dxa"/>
+          </w:tcPr>
+          <w:p>
+            <w:pPr>
+              <w:rPr>
+                <w:lang w:val="en-US"/>
+              </w:rPr>
+            </w:pPr>
+            <w:r>
+              <w:rPr>
+                <w:lang w:val="en-US"/>
+              </w:rPr>
+              <w:t>Aidan</w:t>
+            </w:r>
+          </w:p>
+        </w:tc>
+        <w:tc>
+          <w:tcPr>
+            <w:tcW w:w="4314" w:type="dxa"/>
+          </w:tcPr>
+          <w:p>
+            <w:pPr>
+              <w:rPr>
+                <w:lang w:val="en-US"/>
+              </w:rPr>
+            </w:pPr>
+            <w:r>
+              <w:rPr>
+                <w:lang w:val="en-US"/>
+              </w:rPr>
+              <w:t>Ryzen 7 7600x, RTX 3060</w:t>
+            </w:r>
+          </w:p>
+        </w:tc>
+        <w:tc>
+          <w:tcPr>
+            <w:tcW w:w="3006" w:type="dxa"/>
+          </w:tcPr>
+          <w:p>
+            <w:pPr>
+              <w:rPr>
+                <w:lang w:val="en-US"/>
+              </w:rPr>
+            </w:pPr>
+            <w:r>
+              <w:rPr>
+                <w:lang w:val="en-US"/>
+              </w:rPr>
+              <w:t>It runs??</w:t>
+            </w:r>
+          </w:p>
+        </w:tc>
+      </w:tr>
+      <w:tr>
+        <w:tc>
+          <w:tcPr>
+            <w:tcW w:w="1696" w:type="dxa"/>
+          </w:tcPr>
+          <w:p>
+            <w:pPr>
+              <w:rPr>
+                <w:lang w:val="en-US"/>
+              </w:rPr>
+            </w:pPr>
+            <w:r>
+              <w:rPr>
+                <w:lang w:val="en-US"/>
+              </w:rPr>
+              <w:t>Aidan</w:t>
+            </w:r>
+          </w:p>
+        </w:tc>
+        <w:tc>
+          <w:tcPr>
+            <w:tcW w:w="4314" w:type="dxa"/>
+          </w:tcPr>
+          <w:p>
+            <w:pPr>
+              <w:rPr>
+                <w:lang w:val="en-US"/>
+              </w:rPr>
+            </w:pPr>
+            <w:r>
+              <w:rPr>
+                <w:lang w:val="en-US"/>
+              </w:rPr>
+              <w:t>Intel i7 10</w:t>
+            </w:r>
+            <w:r>
+              <w:rPr>
+                <w:vertAlign w:val="superscript"/>
+                <w:lang w:val="en-US"/>
+              </w:rPr>
+              <w:t>th</w:t>
+            </w:r>
+            <w:r>
+              <w:rPr>
+                <w:lang w:val="en-US"/>
+              </w:rPr>
+              <w:t xml:space="preserve"> gen, RTX 2060 SUPER</w:t>
+            </w:r>
+          </w:p>
+        </w:tc>
+        <w:tc>
+          <w:tcPr>
+            <w:tcW w:w="3006" w:type="dxa"/>
+          </w:tcPr>
+          <w:p>
+            <w:pPr>
+              <w:rPr>
+                <w:lang w:val="en-US"/>
+              </w:rPr>
+            </w:pPr>
+            <w:r>
+              <w:rPr>
+                <w:lang w:val="en-US"/>
+              </w:rPr>
+              <w:t>Runs, but not very well</w:t>
+            </w:r>
+          </w:p>
+        </w:tc>
+      </w:tr>
+      <w:tr>
+        <w:tc>
+          <w:tcPr>
+            <w:tcW w:w="1696" w:type="dxa"/>
+          </w:tcPr>
+          <w:p>
+            <w:pPr>
+              <w:rPr>
+                <w:lang w:val="en-US"/>
+              </w:rPr>
+            </w:pPr>
+            <w:r>
+              <w:rPr>
+                <w:lang w:val="en-US"/>
+              </w:rPr>
+              <w:t>Aidan</w:t>
+            </w:r>
+          </w:p>
+        </w:tc>
+        <w:tc>
+          <w:tcPr>
+            <w:tcW w:w="4314" w:type="dxa"/>
+          </w:tcPr>
+          <w:p>
+            <w:pPr>
+              <w:rPr>
+                <w:lang w:val="en-US"/>
+              </w:rPr>
+            </w:pPr>
+            <w:r>
+              <w:rPr>
+                <w:lang w:val="en-US"/>
+              </w:rPr>
+              <w:t>Intel i5 (U), Intel UHD Graphics</w:t>
+            </w:r>
+          </w:p>
+        </w:tc>
+        <w:tc>
+          <w:tcPr>
+            <w:tcW w:w="3006" w:type="dxa"/>
+          </w:tcPr>
+          <w:p>
+            <w:pPr>
+              <w:rPr>
+                <w:lang w:val="en-US"/>
+              </w:rPr>
+            </w:pPr>
+            <w:r>
+              <w:rPr>
+                <w:lang w:val="en-US"/>
+              </w:rPr>
+              <w:t>Seconds per frame.</w:t>
+            </w:r>
+          </w:p>
+        </w:tc>
+      </w:tr>
+    </w:tbl>
+    <w:p>
+      <w:pPr>
+        <w:rPr>
+          <w:lang w:val="en-US"/>
+        </w:rPr>
+      </w:pPr>
+    </w:p>
+    <w:p>
+      <w:pPr>
+        <w:pStyle w:val="Heading1"/>
+        <w:rPr>
+          <w:lang w:val="en-US"/>
+        </w:rPr>
+      </w:pPr>
+      <w:r>
+        <w:rPr>
+          <w:lang w:val="en-US"/>
+        </w:rPr>
+        <w:t>29</w:t>
+      </w:r>
+      <w:r>
+        <w:rPr>
+          <w:vertAlign w:val="superscript"/>
+          <w:lang w:val="en-US"/>
+        </w:rPr>
+        <w:t>th</w:t>
+      </w:r>
+      <w:r>
+        <w:rPr>
+          <w:lang w:val="en-US"/>
+        </w:rPr>
+        <w:t xml:space="preserve"> May</w:t>
+      </w:r>
+    </w:p>
+    <w:p>
+      <w:pPr>
+        <w:rPr>
+          <w:lang w:val="en-US"/>
+        </w:rPr>
+      </w:pPr>
+      <w:r>
+        <w:rPr>
+          <w:lang w:val="en-US"/>
+        </w:rPr>
+        <w:t>Disabled colour materials. Instead, I use this funny function that sets the default materials on all objects currently in the scene.</w:t>
+      </w:r>
+    </w:p>
+    <w:p>
+      <w:pPr>
+        <w:rPr>
+          <w:lang w:val="en-US"/>
+        </w:rPr>
+      </w:pPr>
+      <w:r>
+        <w:rPr>
+          <w:lang w:val="en-US"/>
+        </w:rPr>
+        <w:drawing>
+          <wp:inline distT="0" distB="0" distL="0" distR="0" wp14:anchorId="0E49F559" wp14:editId="46560902">
+            <wp:extent cx="4858428" cy="1333686"/>
+            <wp:effectExtent l="0" t="0" r="0" b="0"/>
+            <wp:docPr id="515784620" name="Picture 1"/>
+            <wp:cNvGraphicFramePr>
+              <a:graphicFrameLocks xmlns:a="http://schemas.openxmlformats.org/drawingml/2006/main" noChangeAspect="1"/>
+            </wp:cNvGraphicFramePr>
+            <a:graphic xmlns:a="http://schemas.openxmlformats.org/drawingml/2006/main">
+              <a:graphicData uri="http://schemas.openxmlformats.org/drawingml/2006/picture">
+                <pic:pic xmlns:pic="http://schemas.openxmlformats.org/drawingml/2006/picture">
+                  <pic:nvPicPr>
+                    <pic:cNvPr id="515784620" name=""/>
+                    <pic:cNvPicPr/>
+                  </pic:nvPicPr>
+                  <pic:blipFill>
+                    <a:blip r:embed="rId24"/>
+                    <a:stretch>
+                      <a:fillRect/>
+                    </a:stretch>
+                  </pic:blipFill>
+                  <pic:spPr>
+                    <a:xfrm>
+                      <a:off x="0" y="0"/>
+                      <a:ext cx="4858428" cy="1333686"/>
+                    </a:xfrm>
+                    <a:prstGeom prst="rect">
+                      <a:avLst/>
+                    </a:prstGeom>
+                  </pic:spPr>
+                </pic:pic>
+              </a:graphicData>
+            </a:graphic>
+          </wp:inline>
+        </w:drawing>
+      </w:r>
+    </w:p>
+    <w:p>
+      <w:pPr>
+        <w:rPr>
+          <w:lang w:val="en-US"/>
+        </w:rPr>
+      </w:pPr>
+      <w:r>
+        <w:rPr>
+          <w:lang w:val="en-US"/>
+        </w:rPr>
+        <w:t>Objects from now on will use their own materials.</w:t>
+      </w:r>
+    </w:p>
+    <w:p>
+      <w:pPr>
+        <w:rPr>
+          <w:lang w:val="en-US"/>
+        </w:rPr>
+      </w:pPr>
+      <w:r>
+        <w:rPr>
+          <w:lang w:val="en-US"/>
+        </w:rPr>
+        <w:t>I have created a renderlist which is just an arraylist. However, it seems to be causing some problems. Read: Access violation errors. This comes from the fact that it’s still trying to render objects that have expired.</w:t>
+      </w:r>
+    </w:p>
+    <w:p>
+      <w:pPr>
+        <w:rPr>
+          <w:lang w:val="en-US"/>
+        </w:rPr>
+      </w:pPr>
+      <w:r>
+        <w:rPr>
+          <w:lang w:val="en-US"/>
+        </w:rPr>
+        <w:lastRenderedPageBreak/>
+        <w:t>Using the planets project, I can quickly preview material settings since I can’t seem to find the browser version.</w:t>
+      </w:r>
+    </w:p>
+    <w:p>
+      <w:pPr>
+        <w:rPr>
+          <w:lang w:val="en-US"/>
+        </w:rPr>
+      </w:pPr>
+      <w:r>
+        <w:rPr>
+          <w:lang w:val="en-US"/>
+        </w:rPr>
+        <w:drawing>
+          <wp:inline distT="0" distB="0" distL="0" distR="0" wp14:anchorId="7B463983" wp14:editId="50195F09">
+            <wp:extent cx="4572638" cy="3277057"/>
+            <wp:effectExtent l="0" t="0" r="0" b="0"/>
+            <wp:docPr id="889604398" name="Picture 1"/>
+            <wp:cNvGraphicFramePr>
+              <a:graphicFrameLocks xmlns:a="http://schemas.openxmlformats.org/drawingml/2006/main" noChangeAspect="1"/>
+            </wp:cNvGraphicFramePr>
+            <a:graphic xmlns:a="http://schemas.openxmlformats.org/drawingml/2006/main">
+              <a:graphicData uri="http://schemas.openxmlformats.org/drawingml/2006/picture">
+                <pic:pic xmlns:pic="http://schemas.openxmlformats.org/drawingml/2006/picture">
+                  <pic:nvPicPr>
+                    <pic:cNvPr id="889604398" name=""/>
+                    <pic:cNvPicPr/>
+                  </pic:nvPicPr>
+                  <pic:blipFill>
+                    <a:blip r:embed="rId25"/>
+                    <a:stretch>
+                      <a:fillRect/>
+                    </a:stretch>
+                  </pic:blipFill>
+                  <pic:spPr>
+                    <a:xfrm>
+                      <a:off x="0" y="0"/>
+                      <a:ext cx="4572638" cy="3277057"/>
+                    </a:xfrm>
+                    <a:prstGeom prst="rect">
+                      <a:avLst/>
+                    </a:prstGeom>
+                  </pic:spPr>
+                </pic:pic>
+              </a:graphicData>
+            </a:graphic>
+          </wp:inline>
+        </w:drawing>
+      </w:r>
+    </w:p>
+    <w:p>
+      <w:pPr>
+        <w:rPr>
+          <w:lang w:val="en-US"/>
+        </w:rPr>
+      </w:pPr>
+      <w:r>
+        <w:rPr>
+          <w:lang w:val="en-US"/>
+        </w:rPr>
+        <w:drawing>
+          <wp:inline distT="0" distB="0" distL="0" distR="0" wp14:anchorId="7DC97DF5" wp14:editId="3BE3728B">
+            <wp:extent cx="5731510" cy="3377565"/>
+            <wp:effectExtent l="0" t="0" r="2540" b="0"/>
+            <wp:docPr id="1392714309" name="Picture 1"/>
+            <wp:cNvGraphicFramePr>
+              <a:graphicFrameLocks xmlns:a="http://schemas.openxmlformats.org/drawingml/2006/main" noChangeAspect="1"/>
+            </wp:cNvGraphicFramePr>
+            <a:graphic xmlns:a="http://schemas.openxmlformats.org/drawingml/2006/main">
+              <a:graphicData uri="http://schemas.openxmlformats.org/drawingml/2006/picture">
+                <pic:pic xmlns:pic="http://schemas.openxmlformats.org/drawingml/2006/picture">
+                  <pic:nvPicPr>
+                    <pic:cNvPr id="1392714309" name=""/>
+                    <pic:cNvPicPr/>
+                  </pic:nvPicPr>
+                  <pic:blipFill>
+                    <a:blip r:embed="rId26"/>
+                    <a:stretch>
+                      <a:fillRect/>
+                    </a:stretch>
+                  </pic:blipFill>
+                  <pic:spPr>
+                    <a:xfrm>
+                      <a:off x="0" y="0"/>
+                      <a:ext cx="5731510" cy="3377565"/>
+                    </a:xfrm>
+                    <a:prstGeom prst="rect">
+                      <a:avLst/>
+                    </a:prstGeom>
+                  </pic:spPr>
+                </pic:pic>
+              </a:graphicData>
+            </a:graphic>
+          </wp:inline>
+        </w:drawing>
+      </w:r>
+    </w:p>
+    <w:p>
+      <w:pPr>
+        <w:rPr>
+          <w:lang w:val="en-US"/>
+        </w:rPr>
+      </w:pPr>
+      <w:r>
+        <w:rPr>
+          <w:lang w:val="en-US"/>
+        </w:rPr>
+        <w:t>This is useful for creating the correct missile material.</w:t>
+      </w:r>
+    </w:p>
+    <w:p>
+      <w:pPr>
+        <w:rPr>
+          <w:lang w:val="en-US"/>
+        </w:rPr>
+      </w:pPr>
+      <w:r>
+        <w:rPr>
+          <w:lang w:val="en-US"/>
+        </w:rPr>
+        <w:lastRenderedPageBreak/>
+        <w:drawing>
+          <wp:inline distT="0" distB="0" distL="0" distR="0" wp14:anchorId="4B9502EB" wp14:editId="6D3759FF">
+            <wp:extent cx="5731510" cy="3190240"/>
+            <wp:effectExtent l="0" t="0" r="2540" b="0"/>
+            <wp:docPr id="1281410491" name="Picture 1"/>
+            <wp:cNvGraphicFramePr>
+              <a:graphicFrameLocks xmlns:a="http://schemas.openxmlformats.org/drawingml/2006/main" noChangeAspect="1"/>
+            </wp:cNvGraphicFramePr>
+            <a:graphic xmlns:a="http://schemas.openxmlformats.org/drawingml/2006/main">
+              <a:graphicData uri="http://schemas.openxmlformats.org/drawingml/2006/picture">
+                <pic:pic xmlns:pic="http://schemas.openxmlformats.org/drawingml/2006/picture">
+                  <pic:nvPicPr>
+                    <pic:cNvPr id="1281410491" name=""/>
+                    <pic:cNvPicPr/>
+                  </pic:nvPicPr>
+                  <pic:blipFill>
+                    <a:blip r:embed="rId27"/>
+                    <a:stretch>
+                      <a:fillRect/>
+                    </a:stretch>
+                  </pic:blipFill>
+                  <pic:spPr>
+                    <a:xfrm>
+                      <a:off x="0" y="0"/>
+                      <a:ext cx="5731510" cy="3190240"/>
+                    </a:xfrm>
+                    <a:prstGeom prst="rect">
+                      <a:avLst/>
+                    </a:prstGeom>
+                  </pic:spPr>
+                </pic:pic>
+              </a:graphicData>
+            </a:graphic>
+          </wp:inline>
+        </w:drawing>
+      </w:r>
+    </w:p>
+    <w:p>
+      <w:pPr>
+        <w:rPr>
+          <w:lang w:val="en-US"/>
+        </w:rPr>
+      </w:pPr>
+      <w:r>
+        <w:rPr>
+          <mc:AlternateContent>
+            <mc:Choice Requires="w16se"/>
+            <mc:Fallback>
+              <w:rFonts w:ascii="Segoe UI Emoji" w:eastAsia="Segoe UI Emoji" w:hAnsi="Segoe UI Emoji" w:cs="Segoe UI Emoji"/>
+            </mc:Fallback>
+          </mc:AlternateContent>
+          <w:lang w:val="en-US"/>
+        </w:rPr>
+        <mc:AlternateContent>
+          <mc:Choice Requires="w16se">
+            <w16se:symEx w16se:font="Segoe UI Emoji" w16se:char="1F480"/>
+          </mc:Choice>
+          <mc:Fallback>
+            <w:t>💀</w:t>
+          </mc:Fallback>
+        </mc:AlternateContent>
       </w:r>
     </w:p>
     <w:sectPr>
@@ -1794,6 +2593,28 @@
       <w:szCs w:val="32"/>
     </w:rPr>
   </w:style>
+  <w:style w:type="paragraph" w:styleId="Heading2">
+    <w:name w:val="heading 2"/>
+    <w:basedOn w:val="Normal"/>
+    <w:next w:val="Normal"/>
+    <w:link w:val="Heading2Char"/>
+    <w:uiPriority w:val="9"/>
+    <w:unhideWhenUsed/>
+    <w:qFormat/>
+    <w:rsid w:val="00FE1BC4"/>
+    <w:pPr>
+      <w:keepNext/>
+      <w:keepLines/>
+      <w:spacing w:before="40" w:after="0"/>
+      <w:outlineLvl w:val="1"/>
+    </w:pPr>
+    <w:rPr>
+      <w:rFonts w:asciiTheme="majorHAnsi" w:eastAsiaTheme="majorEastAsia" w:hAnsiTheme="majorHAnsi" w:cstheme="majorBidi"/>
+      <w:color w:val="2F5496" w:themeColor="accent1" w:themeShade="BF"/>
+      <w:sz w:val="26"/>
+      <w:szCs w:val="26"/>
+    </w:rPr>
+  </w:style>
   <w:style w:type="character" w:default="1" w:styleId="DefaultParagraphFont">
     <w:name w:val="Default Paragraph Font"/>
     <w:uiPriority w:val="1"/>
@@ -1856,6 +2677,38 @@
       <w:color w:val="605E5C"/>
       <w:shd w:val="clear" w:color="auto" w:fill="E1DFDD"/>
     </w:rPr>
+  </w:style>
+  <w:style w:type="character" w:customStyle="1" w:styleId="Heading2Char">
+    <w:name w:val="Heading 2 Char"/>
+    <w:basedOn w:val="DefaultParagraphFont"/>
+    <w:link w:val="Heading2"/>
+    <w:uiPriority w:val="9"/>
+    <w:rsid w:val="00FE1BC4"/>
+    <w:rPr>
+      <w:rFonts w:asciiTheme="majorHAnsi" w:eastAsiaTheme="majorEastAsia" w:hAnsiTheme="majorHAnsi" w:cstheme="majorBidi"/>
+      <w:color w:val="2F5496" w:themeColor="accent1" w:themeShade="BF"/>
+      <w:sz w:val="26"/>
+      <w:szCs w:val="26"/>
+    </w:rPr>
+  </w:style>
+  <w:style w:type="table" w:styleId="TableGrid">
+    <w:name w:val="Table Grid"/>
+    <w:basedOn w:val="TableNormal"/>
+    <w:uiPriority w:val="39"/>
+    <w:rsid w:val="00FE1BC4"/>
+    <w:pPr>
+      <w:spacing w:after="0" w:line="240" w:lineRule="auto"/>
+    </w:pPr>
+    <w:tblPr>
+      <w:tblBorders>
+        <w:top w:val="single" w:sz="4" w:space="0" w:color="auto"/>
+        <w:left w:val="single" w:sz="4" w:space="0" w:color="auto"/>
+        <w:bottom w:val="single" w:sz="4" w:space="0" w:color="auto"/>
+        <w:right w:val="single" w:sz="4" w:space="0" w:color="auto"/>
+        <w:insideH w:val="single" w:sz="4" w:space="0" w:color="auto"/>
+        <w:insideV w:val="single" w:sz="4" w:space="0" w:color="auto"/>
+      </w:tblBorders>
+    </w:tblPr>
   </w:style>
 </w:styles>
 </file>

</xml_diff>